<commit_message>
Update symfony Update documentation Upload PDF
</commit_message>
<xml_diff>
--- a/documents/Documentation technique.docx
+++ b/documents/Documentation technique.docx
@@ -13,7 +13,19 @@
         <w:rPr>
           <w:sz w:val="40"/>
         </w:rPr>
-        <w:t>Documentation Technique</w:t>
+        <w:t xml:space="preserve">Documentation </w:t>
+      </w:r>
+      <w:r>
+        <w:rPr>
+          <w:sz w:val="40"/>
+        </w:rPr>
+        <w:t>t</w:t>
+      </w:r>
+      <w:r>
+        <w:rPr>
+          <w:sz w:val="40"/>
+        </w:rPr>
+        <w:t>echnique</w:t>
       </w:r>
     </w:p>
     <w:p/>
@@ -49,7 +61,35 @@
           <w:sz w:val="26"/>
           <w:szCs w:val="26"/>
         </w:rPr>
-        <w:t>Voici les dossier/fichiers à connaitre :</w:t>
+        <w:t>Voici les dossier</w:t>
+      </w:r>
+      <w:r>
+        <w:rPr>
+          <w:sz w:val="26"/>
+          <w:szCs w:val="26"/>
+        </w:rPr>
+        <w:t>s/</w:t>
+      </w:r>
+      <w:r>
+        <w:rPr>
+          <w:sz w:val="26"/>
+          <w:szCs w:val="26"/>
+        </w:rPr>
+        <w:t>fichiers à conna</w:t>
+      </w:r>
+      <w:r>
+        <w:rPr>
+          <w:sz w:val="26"/>
+          <w:szCs w:val="26"/>
+        </w:rPr>
+        <w:t>î</w:t>
+      </w:r>
+      <w:r>
+        <w:rPr>
+          <w:sz w:val="26"/>
+          <w:szCs w:val="26"/>
+        </w:rPr>
+        <w:t>tre :</w:t>
       </w:r>
     </w:p>
     <w:p>
@@ -87,7 +127,21 @@
           <w:sz w:val="26"/>
           <w:szCs w:val="26"/>
         </w:rPr>
-        <w:t> : Contient tou</w:t>
+        <w:t> : Contien</w:t>
+      </w:r>
+      <w:r>
+        <w:rPr>
+          <w:sz w:val="26"/>
+          <w:szCs w:val="26"/>
+        </w:rPr>
+        <w:t>s</w:t>
+      </w:r>
+      <w:r>
+        <w:rPr>
+          <w:sz w:val="26"/>
+          <w:szCs w:val="26"/>
+        </w:rPr>
+        <w:t xml:space="preserve"> tou</w:t>
       </w:r>
       <w:r>
         <w:rPr>
@@ -162,7 +216,21 @@
           <w:sz w:val="26"/>
           <w:szCs w:val="26"/>
         </w:rPr>
-        <w:t> : Contient les fichiers de Template en langage TWIG.</w:t>
+        <w:t> : Contien</w:t>
+      </w:r>
+      <w:r>
+        <w:rPr>
+          <w:sz w:val="26"/>
+          <w:szCs w:val="26"/>
+        </w:rPr>
+        <w:t>s</w:t>
+      </w:r>
+      <w:r>
+        <w:rPr>
+          <w:sz w:val="26"/>
+          <w:szCs w:val="26"/>
+        </w:rPr>
+        <w:t xml:space="preserve"> les fichiers de Template en langage TWIG.</w:t>
       </w:r>
     </w:p>
     <w:p>
@@ -200,7 +268,21 @@
           <w:sz w:val="26"/>
           <w:szCs w:val="26"/>
         </w:rPr>
-        <w:t> : Ce sont les fichier de variables d’</w:t>
+        <w:t> : Ce sont les fichier</w:t>
+      </w:r>
+      <w:r>
+        <w:rPr>
+          <w:sz w:val="26"/>
+          <w:szCs w:val="26"/>
+        </w:rPr>
+        <w:t xml:space="preserve">s </w:t>
+      </w:r>
+      <w:r>
+        <w:rPr>
+          <w:sz w:val="26"/>
+          <w:szCs w:val="26"/>
+        </w:rPr>
+        <w:t>de variables d’</w:t>
       </w:r>
       <w:r>
         <w:rPr>
@@ -252,7 +334,14 @@
           <w:sz w:val="26"/>
           <w:szCs w:val="26"/>
         </w:rPr>
-        <w:t xml:space="preserve"> : Ce sont les fichier </w:t>
+        <w:t> : Ce sont les fichier</w:t>
+      </w:r>
+      <w:r>
+        <w:rPr>
+          <w:sz w:val="26"/>
+          <w:szCs w:val="26"/>
+        </w:rPr>
+        <w:t xml:space="preserve">s </w:t>
       </w:r>
       <w:r>
         <w:rPr>
@@ -294,7 +383,7 @@
           <w:sz w:val="26"/>
           <w:szCs w:val="26"/>
         </w:rPr>
-        <w:t>fonctionnelles</w:t>
+        <w:t>fonctionnels</w:t>
       </w:r>
       <w:r>
         <w:rPr>
@@ -387,7 +476,35 @@
           <w:sz w:val="26"/>
           <w:szCs w:val="26"/>
         </w:rPr>
-        <w:t> : contient tous les fichier PHP de l’application (basée sur le model MVC)</w:t>
+        <w:t> : contient tous les fichier PHP de l’application (basée sur le mod</w:t>
+      </w:r>
+      <w:r>
+        <w:rPr>
+          <w:sz w:val="26"/>
+          <w:szCs w:val="26"/>
+        </w:rPr>
+        <w:t>è</w:t>
+      </w:r>
+      <w:r>
+        <w:rPr>
+          <w:sz w:val="26"/>
+          <w:szCs w:val="26"/>
+        </w:rPr>
+        <w:t>l</w:t>
+      </w:r>
+      <w:r>
+        <w:rPr>
+          <w:sz w:val="26"/>
+          <w:szCs w:val="26"/>
+        </w:rPr>
+        <w:t xml:space="preserve">e </w:t>
+      </w:r>
+      <w:r>
+        <w:rPr>
+          <w:sz w:val="26"/>
+          <w:szCs w:val="26"/>
+        </w:rPr>
+        <w:t>MVC)</w:t>
       </w:r>
       <w:r>
         <w:rPr>
@@ -474,7 +591,19 @@
                               <w:rPr>
                                 <w:color w:val="FFFFFF" w:themeColor="background1"/>
                               </w:rPr>
-                              <w:t>Emplacement des contrôleurs (contient les routes)</w:t>
+                              <w:t>Emplacement des contrôleurs (contien</w:t>
+                            </w:r>
+                            <w:r>
+                              <w:rPr>
+                                <w:color w:val="FFFFFF" w:themeColor="background1"/>
+                              </w:rPr>
+                              <w:t>s</w:t>
+                            </w:r>
+                            <w:r>
+                              <w:rPr>
+                                <w:color w:val="FFFFFF" w:themeColor="background1"/>
+                              </w:rPr>
+                              <w:t xml:space="preserve"> les routes)</w:t>
                             </w:r>
                           </w:p>
                           <w:p>
@@ -504,7 +633,19 @@
                               <w:rPr>
                                 <w:color w:val="FFFFFF" w:themeColor="background1"/>
                               </w:rPr>
-                              <w:t>Contient les classes de génération de données fictives de test</w:t>
+                              <w:t>Contien</w:t>
+                            </w:r>
+                            <w:r>
+                              <w:rPr>
+                                <w:color w:val="FFFFFF" w:themeColor="background1"/>
+                              </w:rPr>
+                              <w:t>s</w:t>
+                            </w:r>
+                            <w:r>
+                              <w:rPr>
+                                <w:color w:val="FFFFFF" w:themeColor="background1"/>
+                              </w:rPr>
+                              <w:t xml:space="preserve"> les classes de génération de données fictives de test</w:t>
                             </w:r>
                           </w:p>
                           <w:p>
@@ -542,7 +683,19 @@
                               <w:rPr>
                                 <w:color w:val="FFFFFF" w:themeColor="background1"/>
                               </w:rPr>
-                              <w:t>Contient toutes les entités</w:t>
+                              <w:t>Contien</w:t>
+                            </w:r>
+                            <w:r>
+                              <w:rPr>
+                                <w:color w:val="FFFFFF" w:themeColor="background1"/>
+                              </w:rPr>
+                              <w:t>s</w:t>
+                            </w:r>
+                            <w:r>
+                              <w:rPr>
+                                <w:color w:val="FFFFFF" w:themeColor="background1"/>
+                              </w:rPr>
+                              <w:t xml:space="preserve"> toutes les entités</w:t>
                             </w:r>
                           </w:p>
                           <w:p>
@@ -580,7 +733,19 @@
                               <w:rPr>
                                 <w:color w:val="FFFFFF" w:themeColor="background1"/>
                               </w:rPr>
-                              <w:t xml:space="preserve">Contient tous les </w:t>
+                              <w:t>Contien</w:t>
+                            </w:r>
+                            <w:r>
+                              <w:rPr>
+                                <w:color w:val="FFFFFF" w:themeColor="background1"/>
+                              </w:rPr>
+                              <w:t>s</w:t>
+                            </w:r>
+                            <w:r>
+                              <w:rPr>
+                                <w:color w:val="FFFFFF" w:themeColor="background1"/>
+                              </w:rPr>
+                              <w:t xml:space="preserve"> tous les </w:t>
                             </w:r>
                             <w:proofErr w:type="spellStart"/>
                             <w:r>
@@ -624,21 +789,43 @@
                               <w:rPr>
                                 <w:color w:val="FFFFFF" w:themeColor="background1"/>
                               </w:rPr>
-                              <w:t xml:space="preserve">Contient les requêtes </w:t>
+                              <w:t>Contien</w:t>
                             </w:r>
-                            <w:proofErr w:type="spellStart"/>
                             <w:r>
                               <w:rPr>
                                 <w:color w:val="FFFFFF" w:themeColor="background1"/>
                               </w:rPr>
-                              <w:t>sql</w:t>
+                              <w:t>s</w:t>
                             </w:r>
-                            <w:proofErr w:type="spellEnd"/>
                             <w:r>
                               <w:rPr>
                                 <w:color w:val="FFFFFF" w:themeColor="background1"/>
                               </w:rPr>
-                              <w:t xml:space="preserve"> lié à une entité</w:t>
+                              <w:t xml:space="preserve"> les requêtes </w:t>
+                            </w:r>
+                            <w:r>
+                              <w:rPr>
+                                <w:color w:val="FFFFFF" w:themeColor="background1"/>
+                              </w:rPr>
+                              <w:t>SQL</w:t>
+                            </w:r>
+                            <w:r>
+                              <w:rPr>
+                                <w:color w:val="FFFFFF" w:themeColor="background1"/>
+                              </w:rPr>
+                              <w:t xml:space="preserve"> lié</w:t>
+                            </w:r>
+                            <w:r>
+                              <w:rPr>
+                                <w:color w:val="FFFFFF" w:themeColor="background1"/>
+                              </w:rPr>
+                              <w:t xml:space="preserve">es </w:t>
+                            </w:r>
+                            <w:r>
+                              <w:rPr>
+                                <w:color w:val="FFFFFF" w:themeColor="background1"/>
+                              </w:rPr>
+                              <w:t>à une entité</w:t>
                             </w:r>
                           </w:p>
                           <w:p>
@@ -684,7 +871,19 @@
                               <w:rPr>
                                 <w:color w:val="FFFFFF" w:themeColor="background1"/>
                               </w:rPr>
-                              <w:t xml:space="preserve">ntient la gestion du formulaire </w:t>
+                              <w:t>ntien</w:t>
+                            </w:r>
+                            <w:r>
+                              <w:rPr>
+                                <w:color w:val="FFFFFF" w:themeColor="background1"/>
+                              </w:rPr>
+                              <w:t>s</w:t>
+                            </w:r>
+                            <w:r>
+                              <w:rPr>
+                                <w:color w:val="FFFFFF" w:themeColor="background1"/>
+                              </w:rPr>
+                              <w:t xml:space="preserve"> la gestion du formulaire </w:t>
                             </w:r>
                             <w:r>
                               <w:rPr>
@@ -733,7 +932,19 @@
                         <w:rPr>
                           <w:color w:val="FFFFFF" w:themeColor="background1"/>
                         </w:rPr>
-                        <w:t>Emplacement des contrôleurs (contient les routes)</w:t>
+                        <w:t>Emplacement des contrôleurs (contien</w:t>
+                      </w:r>
+                      <w:r>
+                        <w:rPr>
+                          <w:color w:val="FFFFFF" w:themeColor="background1"/>
+                        </w:rPr>
+                        <w:t>s</w:t>
+                      </w:r>
+                      <w:r>
+                        <w:rPr>
+                          <w:color w:val="FFFFFF" w:themeColor="background1"/>
+                        </w:rPr>
+                        <w:t xml:space="preserve"> les routes)</w:t>
                       </w:r>
                     </w:p>
                     <w:p>
@@ -763,7 +974,19 @@
                         <w:rPr>
                           <w:color w:val="FFFFFF" w:themeColor="background1"/>
                         </w:rPr>
-                        <w:t>Contient les classes de génération de données fictives de test</w:t>
+                        <w:t>Contien</w:t>
+                      </w:r>
+                      <w:r>
+                        <w:rPr>
+                          <w:color w:val="FFFFFF" w:themeColor="background1"/>
+                        </w:rPr>
+                        <w:t>s</w:t>
+                      </w:r>
+                      <w:r>
+                        <w:rPr>
+                          <w:color w:val="FFFFFF" w:themeColor="background1"/>
+                        </w:rPr>
+                        <w:t xml:space="preserve"> les classes de génération de données fictives de test</w:t>
                       </w:r>
                     </w:p>
                     <w:p>
@@ -801,7 +1024,19 @@
                         <w:rPr>
                           <w:color w:val="FFFFFF" w:themeColor="background1"/>
                         </w:rPr>
-                        <w:t>Contient toutes les entités</w:t>
+                        <w:t>Contien</w:t>
+                      </w:r>
+                      <w:r>
+                        <w:rPr>
+                          <w:color w:val="FFFFFF" w:themeColor="background1"/>
+                        </w:rPr>
+                        <w:t>s</w:t>
+                      </w:r>
+                      <w:r>
+                        <w:rPr>
+                          <w:color w:val="FFFFFF" w:themeColor="background1"/>
+                        </w:rPr>
+                        <w:t xml:space="preserve"> toutes les entités</w:t>
                       </w:r>
                     </w:p>
                     <w:p>
@@ -839,7 +1074,19 @@
                         <w:rPr>
                           <w:color w:val="FFFFFF" w:themeColor="background1"/>
                         </w:rPr>
-                        <w:t xml:space="preserve">Contient tous les </w:t>
+                        <w:t>Contien</w:t>
+                      </w:r>
+                      <w:r>
+                        <w:rPr>
+                          <w:color w:val="FFFFFF" w:themeColor="background1"/>
+                        </w:rPr>
+                        <w:t>s</w:t>
+                      </w:r>
+                      <w:r>
+                        <w:rPr>
+                          <w:color w:val="FFFFFF" w:themeColor="background1"/>
+                        </w:rPr>
+                        <w:t xml:space="preserve"> tous les </w:t>
                       </w:r>
                       <w:proofErr w:type="spellStart"/>
                       <w:r>
@@ -883,21 +1130,43 @@
                         <w:rPr>
                           <w:color w:val="FFFFFF" w:themeColor="background1"/>
                         </w:rPr>
-                        <w:t xml:space="preserve">Contient les requêtes </w:t>
+                        <w:t>Contien</w:t>
                       </w:r>
-                      <w:proofErr w:type="spellStart"/>
                       <w:r>
                         <w:rPr>
                           <w:color w:val="FFFFFF" w:themeColor="background1"/>
                         </w:rPr>
-                        <w:t>sql</w:t>
+                        <w:t>s</w:t>
                       </w:r>
-                      <w:proofErr w:type="spellEnd"/>
                       <w:r>
                         <w:rPr>
                           <w:color w:val="FFFFFF" w:themeColor="background1"/>
                         </w:rPr>
-                        <w:t xml:space="preserve"> lié à une entité</w:t>
+                        <w:t xml:space="preserve"> les requêtes </w:t>
+                      </w:r>
+                      <w:r>
+                        <w:rPr>
+                          <w:color w:val="FFFFFF" w:themeColor="background1"/>
+                        </w:rPr>
+                        <w:t>SQL</w:t>
+                      </w:r>
+                      <w:r>
+                        <w:rPr>
+                          <w:color w:val="FFFFFF" w:themeColor="background1"/>
+                        </w:rPr>
+                        <w:t xml:space="preserve"> lié</w:t>
+                      </w:r>
+                      <w:r>
+                        <w:rPr>
+                          <w:color w:val="FFFFFF" w:themeColor="background1"/>
+                        </w:rPr>
+                        <w:t xml:space="preserve">es </w:t>
+                      </w:r>
+                      <w:r>
+                        <w:rPr>
+                          <w:color w:val="FFFFFF" w:themeColor="background1"/>
+                        </w:rPr>
+                        <w:t>à une entité</w:t>
                       </w:r>
                     </w:p>
                     <w:p>
@@ -943,7 +1212,19 @@
                         <w:rPr>
                           <w:color w:val="FFFFFF" w:themeColor="background1"/>
                         </w:rPr>
-                        <w:t xml:space="preserve">ntient la gestion du formulaire </w:t>
+                        <w:t>ntien</w:t>
+                      </w:r>
+                      <w:r>
+                        <w:rPr>
+                          <w:color w:val="FFFFFF" w:themeColor="background1"/>
+                        </w:rPr>
+                        <w:t>s</w:t>
+                      </w:r>
+                      <w:r>
+                        <w:rPr>
+                          <w:color w:val="FFFFFF" w:themeColor="background1"/>
+                        </w:rPr>
+                        <w:t xml:space="preserve"> la gestion du formulaire </w:t>
                       </w:r>
                       <w:r>
                         <w:rPr>
@@ -984,7 +1265,7 @@
                     </pic:cNvPicPr>
                   </pic:nvPicPr>
                   <pic:blipFill>
-                    <a:blip r:embed="rId6">
+                    <a:blip r:embed="rId8">
                       <a:extLst>
                         <a:ext uri="{28A0092B-C50C-407E-A947-70E740481C1C}">
                           <a14:useLocalDpi xmlns:a14="http://schemas.microsoft.com/office/drawing/2010/main" val="0"/>
@@ -1096,7 +1377,7 @@
         </w:rPr>
         <w:t xml:space="preserve"> :  </w:t>
       </w:r>
-      <w:hyperlink r:id="rId7" w:history="1">
+      <w:hyperlink r:id="rId9" w:history="1">
         <w:r>
           <w:rPr>
             <w:rStyle w:val="Lienhypertexte"/>
@@ -1173,7 +1454,7 @@
         </w:rPr>
         <w:t xml:space="preserve">: </w:t>
       </w:r>
-      <w:hyperlink r:id="rId8" w:history="1">
+      <w:hyperlink r:id="rId10" w:history="1">
         <w:r>
           <w:rPr>
             <w:rStyle w:val="Lienhypertexte"/>
@@ -1252,7 +1533,7 @@
         </w:rPr>
         <w:t xml:space="preserve">: </w:t>
       </w:r>
-      <w:hyperlink r:id="rId9" w:history="1">
+      <w:hyperlink r:id="rId11" w:history="1">
         <w:r>
           <w:rPr>
             <w:rStyle w:val="Lienhypertexte"/>
@@ -1467,7 +1748,21 @@
           <w:rFonts w:ascii="Source Code Pro" w:hAnsi="Source Code Pro"/>
           <w:color w:val="F92672"/>
         </w:rPr>
-        <w:t>encoders</w:t>
+        <w:t>encode</w:t>
+      </w:r>
+      <w:r>
+        <w:rPr>
+          <w:rFonts w:ascii="Source Code Pro" w:hAnsi="Source Code Pro"/>
+          <w:color w:val="F92672"/>
+        </w:rPr>
+        <w:t>r</w:t>
+      </w:r>
+      <w:r>
+        <w:rPr>
+          <w:rFonts w:ascii="Source Code Pro" w:hAnsi="Source Code Pro"/>
+          <w:color w:val="F92672"/>
+        </w:rPr>
+        <w:t>s</w:t>
       </w:r>
       <w:proofErr w:type="spellEnd"/>
       <w:r>
@@ -2199,7 +2494,21 @@
           <w:rFonts w:ascii="Source Code Pro" w:hAnsi="Source Code Pro"/>
           <w:color w:val="75715E"/>
         </w:rPr>
-        <w:t># définis quel rôle peut accéder à quelle route</w:t>
+        <w:t># défini</w:t>
+      </w:r>
+      <w:r>
+        <w:rPr>
+          <w:rFonts w:ascii="Source Code Pro" w:hAnsi="Source Code Pro"/>
+          <w:color w:val="75715E"/>
+        </w:rPr>
+        <w:t>t</w:t>
+      </w:r>
+      <w:r>
+        <w:rPr>
+          <w:rFonts w:ascii="Source Code Pro" w:hAnsi="Source Code Pro"/>
+          <w:color w:val="75715E"/>
+        </w:rPr>
+        <w:t xml:space="preserve"> quel rôle peut accéder à quelle route</w:t>
       </w:r>
       <w:r>
         <w:rPr>
@@ -2443,96 +2752,88 @@
           <w:szCs w:val="26"/>
         </w:rPr>
       </w:pPr>
+      <w:r>
+        <w:rPr>
+          <w:sz w:val="26"/>
+          <w:szCs w:val="26"/>
+        </w:rPr>
+        <w:t xml:space="preserve">Le fichier </w:t>
+      </w:r>
+      <w:r>
+        <w:rPr>
+          <w:sz w:val="26"/>
+          <w:szCs w:val="26"/>
+        </w:rPr>
+        <w:t>q</w:t>
+      </w:r>
+      <w:r>
+        <w:rPr>
+          <w:sz w:val="26"/>
+          <w:szCs w:val="26"/>
+        </w:rPr>
+        <w:t xml:space="preserve">ui gère le formulaire </w:t>
+      </w:r>
+      <w:r>
+        <w:rPr>
+          <w:sz w:val="26"/>
+          <w:szCs w:val="26"/>
+        </w:rPr>
+        <w:t>d’authentification</w:t>
+      </w:r>
+      <w:r>
+        <w:rPr>
+          <w:sz w:val="26"/>
+          <w:szCs w:val="26"/>
+        </w:rPr>
+        <w:t> « </w:t>
+      </w:r>
+      <w:r>
+        <w:rPr>
+          <w:b/>
+          <w:sz w:val="26"/>
+          <w:szCs w:val="26"/>
+        </w:rPr>
+        <w:t>/</w:t>
+      </w:r>
+      <w:proofErr w:type="spellStart"/>
+      <w:r>
+        <w:rPr>
+          <w:b/>
+          <w:sz w:val="26"/>
+          <w:szCs w:val="26"/>
+        </w:rPr>
+        <w:t>src</w:t>
+      </w:r>
+      <w:proofErr w:type="spellEnd"/>
+      <w:r>
+        <w:rPr>
+          <w:b/>
+          <w:sz w:val="26"/>
+          <w:szCs w:val="26"/>
+        </w:rPr>
+        <w:t>/Security/</w:t>
+      </w:r>
+      <w:proofErr w:type="spellStart"/>
+      <w:r>
+        <w:rPr>
+          <w:b/>
+          <w:sz w:val="26"/>
+          <w:szCs w:val="26"/>
+        </w:rPr>
+        <w:t>LoginFormAuthenticator.php</w:t>
+      </w:r>
+      <w:proofErr w:type="spellEnd"/>
+      <w:r>
+        <w:rPr>
+          <w:b/>
+          <w:sz w:val="26"/>
+          <w:szCs w:val="26"/>
+        </w:rPr>
+        <w:t> »</w:t>
+      </w:r>
     </w:p>
     <w:p>
       <w:pPr>
-        <w:rPr>
-          <w:sz w:val="26"/>
-          <w:szCs w:val="26"/>
-        </w:rPr>
-      </w:pPr>
-      <w:r>
-        <w:rPr>
-          <w:sz w:val="26"/>
-          <w:szCs w:val="26"/>
-        </w:rPr>
-        <w:t xml:space="preserve">Le fichier </w:t>
-      </w:r>
-      <w:r>
-        <w:rPr>
-          <w:sz w:val="26"/>
-          <w:szCs w:val="26"/>
-        </w:rPr>
-        <w:t>q</w:t>
-      </w:r>
-      <w:r>
-        <w:rPr>
-          <w:sz w:val="26"/>
-          <w:szCs w:val="26"/>
-        </w:rPr>
-        <w:t xml:space="preserve">ui gère le formulaire </w:t>
-      </w:r>
-      <w:r>
-        <w:rPr>
-          <w:sz w:val="26"/>
-          <w:szCs w:val="26"/>
-        </w:rPr>
-        <w:t>d’authentification</w:t>
-      </w:r>
-      <w:r>
-        <w:rPr>
-          <w:sz w:val="26"/>
-          <w:szCs w:val="26"/>
-        </w:rPr>
-        <w:t> « </w:t>
-      </w:r>
-      <w:r>
-        <w:rPr>
-          <w:b/>
-          <w:sz w:val="26"/>
-          <w:szCs w:val="26"/>
-        </w:rPr>
-        <w:t>/</w:t>
-      </w:r>
-      <w:proofErr w:type="spellStart"/>
-      <w:r>
-        <w:rPr>
-          <w:b/>
-          <w:sz w:val="26"/>
-          <w:szCs w:val="26"/>
-        </w:rPr>
-        <w:t>src</w:t>
-      </w:r>
-      <w:proofErr w:type="spellEnd"/>
-      <w:r>
-        <w:rPr>
-          <w:b/>
-          <w:sz w:val="26"/>
-          <w:szCs w:val="26"/>
-        </w:rPr>
-        <w:t>/Security/</w:t>
-      </w:r>
-      <w:proofErr w:type="spellStart"/>
-      <w:r>
-        <w:rPr>
-          <w:b/>
-          <w:sz w:val="26"/>
-          <w:szCs w:val="26"/>
-        </w:rPr>
-        <w:t>LoginFormAuthenticator.php</w:t>
-      </w:r>
-      <w:proofErr w:type="spellEnd"/>
-      <w:r>
-        <w:rPr>
-          <w:b/>
-          <w:sz w:val="26"/>
-          <w:szCs w:val="26"/>
-        </w:rPr>
-        <w:t> »</w:t>
-      </w:r>
-    </w:p>
-    <w:p>
-      <w:pPr>
         <w:pStyle w:val="PrformatHTML"/>
         <w:shd w:val="clear" w:color="auto" w:fill="272822"/>
         <w:rPr>
@@ -2545,7 +2846,21 @@
           <w:rFonts w:ascii="Source Code Pro" w:hAnsi="Source Code Pro"/>
           <w:color w:val="75715E"/>
         </w:rPr>
-        <w:t>//détecte si c'est une requête de soumission formulaire de d'authentification</w:t>
+        <w:t xml:space="preserve">//détecte si c'est une requête de soumission formulaire </w:t>
+      </w:r>
+      <w:r>
+        <w:rPr>
+          <w:rFonts w:ascii="Source Code Pro" w:hAnsi="Source Code Pro"/>
+          <w:color w:val="75715E"/>
+        </w:rPr>
+        <w:t>d'a</w:t>
+      </w:r>
+      <w:r>
+        <w:rPr>
+          <w:rFonts w:ascii="Source Code Pro" w:hAnsi="Source Code Pro"/>
+          <w:color w:val="75715E"/>
+        </w:rPr>
+        <w:t>uthentification</w:t>
       </w:r>
     </w:p>
     <w:p>
@@ -3102,20 +3417,8 @@
           <w:szCs w:val="20"/>
           <w:lang w:eastAsia="fr-FR"/>
         </w:rPr>
-        <w:t xml:space="preserve">//Récupération du mot de passe </w:t>
-      </w:r>
-      <w:proofErr w:type="spellStart"/>
-      <w:r>
-        <w:rPr>
-          <w:rFonts w:ascii="Source Code Pro" w:eastAsia="Times New Roman" w:hAnsi="Source Code Pro" w:cs="Courier New"/>
-          <w:color w:val="75715E"/>
-          <w:sz w:val="20"/>
-          <w:szCs w:val="20"/>
-          <w:lang w:eastAsia="fr-FR"/>
-        </w:rPr>
-        <w:t>soummis</w:t>
-      </w:r>
-      <w:proofErr w:type="spellEnd"/>
+        <w:t>//Récupération du mot de passe soumis</w:t>
+      </w:r>
       <w:r>
         <w:rPr>
           <w:rFonts w:ascii="Source Code Pro" w:eastAsia="Times New Roman" w:hAnsi="Source Code Pro" w:cs="Courier New"/>
@@ -3443,7 +3746,21 @@
           <w:rFonts w:ascii="Source Code Pro" w:hAnsi="Source Code Pro"/>
           <w:color w:val="75715E"/>
         </w:rPr>
-        <w:t>//récupère l'url de connexion</w:t>
+        <w:t>//récupère l'</w:t>
+      </w:r>
+      <w:r>
+        <w:rPr>
+          <w:rFonts w:ascii="Source Code Pro" w:hAnsi="Source Code Pro"/>
+          <w:color w:val="75715E"/>
+        </w:rPr>
+        <w:t>URL</w:t>
+      </w:r>
+      <w:r>
+        <w:rPr>
+          <w:rFonts w:ascii="Source Code Pro" w:hAnsi="Source Code Pro"/>
+          <w:color w:val="75715E"/>
+        </w:rPr>
+        <w:t xml:space="preserve"> de connexion</w:t>
       </w:r>
       <w:r>
         <w:rPr>
@@ -3490,7 +3807,16 @@
           <w:szCs w:val="26"/>
         </w:rPr>
         <w:lastRenderedPageBreak/>
-        <w:t>Le contrôleur « </w:t>
+        <w:t>Le cont</w:t>
+      </w:r>
+      <w:bookmarkStart w:id="0" w:name="_GoBack"/>
+      <w:bookmarkEnd w:id="0"/>
+      <w:r>
+        <w:rPr>
+          <w:sz w:val="26"/>
+          <w:szCs w:val="26"/>
+        </w:rPr>
+        <w:t>rôleur « </w:t>
       </w:r>
       <w:r>
         <w:rPr>
@@ -3582,14 +3908,7 @@
           <w:rFonts w:ascii="Source Code Pro" w:hAnsi="Source Code Pro"/>
           <w:color w:val="75715E"/>
         </w:rPr>
-        <w:t>="login")</w:t>
-      </w:r>
-      <w:r>
-        <w:rPr>
-          <w:rFonts w:ascii="Source Code Pro" w:hAnsi="Source Code Pro"/>
-          <w:color w:val="75715E"/>
-        </w:rPr>
-        <w:t xml:space="preserve"> //</w:t>
+        <w:t>="login") //</w:t>
       </w:r>
       <w:r>
         <w:t xml:space="preserve"> </w:t>
@@ -3608,8 +3927,6 @@
         </w:rPr>
         <w:t xml:space="preserve">et nom </w:t>
       </w:r>
-      <w:bookmarkStart w:id="0" w:name="_GoBack"/>
-      <w:bookmarkEnd w:id="0"/>
       <w:r>
         <w:rPr>
           <w:rFonts w:ascii="Source Code Pro" w:hAnsi="Source Code Pro"/>
@@ -4294,16 +4611,46 @@
           <w:sz w:val="26"/>
           <w:szCs w:val="26"/>
         </w:rPr>
-        <w:t>lien utiles</w:t>
-      </w:r>
-      <w:r>
-        <w:rPr>
-          <w:sz w:val="26"/>
-          <w:szCs w:val="26"/>
-        </w:rPr>
-        <w:t xml:space="preserve"> vers la documentation officiel: </w:t>
-      </w:r>
-      <w:hyperlink r:id="rId10" w:history="1">
+        <w:t>lien</w:t>
+      </w:r>
+      <w:r>
+        <w:rPr>
+          <w:b/>
+          <w:sz w:val="26"/>
+          <w:szCs w:val="26"/>
+        </w:rPr>
+        <w:t xml:space="preserve">s </w:t>
+      </w:r>
+      <w:r>
+        <w:rPr>
+          <w:b/>
+          <w:sz w:val="26"/>
+          <w:szCs w:val="26"/>
+        </w:rPr>
+        <w:t>utiles</w:t>
+      </w:r>
+      <w:r>
+        <w:rPr>
+          <w:sz w:val="26"/>
+          <w:szCs w:val="26"/>
+        </w:rPr>
+        <w:t xml:space="preserve"> vers la documentation officiel</w:t>
+      </w:r>
+      <w:r>
+        <w:rPr>
+          <w:sz w:val="26"/>
+          <w:szCs w:val="26"/>
+        </w:rPr>
+        <w:t>le:</w:t>
+      </w:r>
+      <w:r>
+        <w:rPr>
+          <w:sz w:val="26"/>
+          <w:szCs w:val="26"/>
+        </w:rPr>
+        <w:t xml:space="preserve"> </w:t>
+      </w:r>
+      <w:hyperlink r:id="rId12" w:history="1">
         <w:r>
           <w:rPr>
             <w:rStyle w:val="Lienhypertexte"/>
@@ -4324,7 +4671,7 @@
           <w:u w:val="none"/>
         </w:rPr>
       </w:pPr>
-      <w:hyperlink r:id="rId11" w:history="1">
+      <w:hyperlink r:id="rId13" w:history="1">
         <w:r>
           <w:rPr>
             <w:rStyle w:val="Lienhypertexte"/>
@@ -4411,11 +4758,11 @@
                     <pic:cNvPicPr/>
                   </pic:nvPicPr>
                   <pic:blipFill>
-                    <a:blip r:embed="rId12">
+                    <a:blip r:embed="rId14">
                       <a:extLst>
                         <a:ext uri="{BEBA8EAE-BF5A-486C-A8C5-ECC9F3942E4B}">
                           <a14:imgProps xmlns:a14="http://schemas.microsoft.com/office/drawing/2010/main">
-                            <a14:imgLayer r:embed="rId13">
+                            <a14:imgLayer r:embed="rId15">
                               <a14:imgEffect>
                                 <a14:sharpenSoften amount="25000"/>
                               </a14:imgEffect>
@@ -4549,7 +4896,7 @@
         </w:rPr>
         <w:t xml:space="preserve">Voici la documentation : </w:t>
       </w:r>
-      <w:hyperlink r:id="rId14" w:history="1">
+      <w:hyperlink r:id="rId16" w:history="1">
         <w:r>
           <w:rPr>
             <w:rStyle w:val="Lienhypertexte"/>
@@ -4592,7 +4939,25 @@
           <w:szCs w:val="26"/>
           <w:u w:val="single"/>
         </w:rPr>
-        <w:t>Les Donnés de test </w:t>
+        <w:t>Les Donné</w:t>
+      </w:r>
+      <w:r>
+        <w:rPr>
+          <w:b/>
+          <w:sz w:val="26"/>
+          <w:szCs w:val="26"/>
+          <w:u w:val="single"/>
+        </w:rPr>
+        <w:t>es</w:t>
+      </w:r>
+      <w:r>
+        <w:rPr>
+          <w:b/>
+          <w:sz w:val="26"/>
+          <w:szCs w:val="26"/>
+          <w:u w:val="single"/>
+        </w:rPr>
+        <w:t xml:space="preserve"> de test </w:t>
       </w:r>
       <w:r>
         <w:rPr>
@@ -4624,7 +4989,49 @@
           <w:sz w:val="26"/>
           <w:szCs w:val="26"/>
         </w:rPr>
-        <w:t>sont des générateurs de données fictive. Elle permette de tester l’application. Chaque fichier</w:t>
+        <w:t>sont des générateurs de données fictive</w:t>
+      </w:r>
+      <w:r>
+        <w:rPr>
+          <w:sz w:val="26"/>
+          <w:szCs w:val="26"/>
+        </w:rPr>
+        <w:t>s.</w:t>
+      </w:r>
+      <w:r>
+        <w:rPr>
+          <w:sz w:val="26"/>
+          <w:szCs w:val="26"/>
+        </w:rPr>
+        <w:t xml:space="preserve"> Elle</w:t>
+      </w:r>
+      <w:r>
+        <w:rPr>
+          <w:sz w:val="26"/>
+          <w:szCs w:val="26"/>
+        </w:rPr>
+        <w:t xml:space="preserve">s </w:t>
+      </w:r>
+      <w:r>
+        <w:rPr>
+          <w:sz w:val="26"/>
+          <w:szCs w:val="26"/>
+        </w:rPr>
+        <w:t>permet</w:t>
+      </w:r>
+      <w:r>
+        <w:rPr>
+          <w:sz w:val="26"/>
+          <w:szCs w:val="26"/>
+        </w:rPr>
+        <w:t xml:space="preserve">tent </w:t>
+      </w:r>
+      <w:r>
+        <w:rPr>
+          <w:sz w:val="26"/>
+          <w:szCs w:val="26"/>
+        </w:rPr>
+        <w:t>de tester l’application. Chaque fichier</w:t>
       </w:r>
       <w:r>
         <w:rPr>
@@ -4640,7 +5047,7 @@
         </w:rPr>
         <w:t xml:space="preserve">est lié à une entité. La documentation : </w:t>
       </w:r>
-      <w:hyperlink r:id="rId15" w:history="1">
+      <w:hyperlink r:id="rId17" w:history="1">
         <w:r>
           <w:rPr>
             <w:rStyle w:val="Lienhypertexte"/>
@@ -4673,16 +5080,49 @@
           <w:szCs w:val="26"/>
         </w:rPr>
       </w:pPr>
+      <w:proofErr w:type="spellStart"/>
       <w:r>
         <w:rPr>
           <w:i/>
           <w:sz w:val="26"/>
           <w:szCs w:val="26"/>
         </w:rPr>
-        <w:t>Veuillez-vous référer aux autres documents pour plus d'information.</w:t>
+        <w:lastRenderedPageBreak/>
+        <w:t>Veuillez</w:t>
+      </w:r>
+      <w:r>
+        <w:rPr>
+          <w:i/>
+          <w:sz w:val="26"/>
+          <w:szCs w:val="26"/>
+        </w:rPr>
+        <w:t xml:space="preserve"> </w:t>
+      </w:r>
+      <w:r>
+        <w:rPr>
+          <w:i/>
+          <w:sz w:val="26"/>
+          <w:szCs w:val="26"/>
+        </w:rPr>
+        <w:t>vous</w:t>
+      </w:r>
+      <w:proofErr w:type="spellEnd"/>
+      <w:r>
+        <w:rPr>
+          <w:i/>
+          <w:sz w:val="26"/>
+          <w:szCs w:val="26"/>
+        </w:rPr>
+        <w:t xml:space="preserve"> référer aux autres documents pour plus d'information.</w:t>
       </w:r>
     </w:p>
     <w:sectPr>
+      <w:headerReference w:type="even" r:id="rId18"/>
+      <w:headerReference w:type="default" r:id="rId19"/>
+      <w:footerReference w:type="even" r:id="rId20"/>
+      <w:footerReference w:type="default" r:id="rId21"/>
+      <w:headerReference w:type="first" r:id="rId22"/>
+      <w:footerReference w:type="first" r:id="rId23"/>
       <w:pgSz w:w="11906" w:h="16838"/>
       <w:pgMar w:top="720" w:right="720" w:bottom="720" w:left="720" w:header="708" w:footer="708" w:gutter="0"/>
       <w:cols w:space="708"/>
@@ -4690,6 +5130,116 @@
     </w:sectPr>
   </w:body>
 </w:document>
+</file>
+
+<file path=word/endnotes.xml><?xml version="1.0" encoding="utf-8"?>
+<w:endnotes xmlns:wpc="http://schemas.microsoft.com/office/word/2010/wordprocessingCanvas" xmlns:cx="http://schemas.microsoft.com/office/drawing/2014/chartex" xmlns:cx1="http://schemas.microsoft.com/office/drawing/2015/9/8/chartex" xmlns:mc="http://schemas.openxmlformats.org/markup-compatibility/2006" xmlns:o="urn:schemas-microsoft-com:office:office" xmlns:r="http://schemas.openxmlformats.org/officeDocument/2006/relationships" xmlns:m="http://schemas.openxmlformats.org/officeDocument/2006/math" xmlns:v="urn:schemas-microsoft-com:vml" xmlns:wp14="http://schemas.microsoft.com/office/word/2010/wordprocessingDrawing" xmlns:wp="http://schemas.openxmlformats.org/drawingml/2006/wordprocessingDrawing" xmlns:w10="urn:schemas-microsoft-com:office:word" xmlns:w="http://schemas.openxmlformats.org/wordprocessingml/2006/main" xmlns:w14="http://schemas.microsoft.com/office/word/2010/wordml" xmlns:w15="http://schemas.microsoft.com/office/word/2012/wordml" xmlns:w16se="http://schemas.microsoft.com/office/word/2015/wordml/symex" xmlns:wpg="http://schemas.microsoft.com/office/word/2010/wordprocessingGroup" xmlns:wpi="http://schemas.microsoft.com/office/word/2010/wordprocessingInk" xmlns:wne="http://schemas.microsoft.com/office/word/2006/wordml" xmlns:wps="http://schemas.microsoft.com/office/word/2010/wordprocessingShape" mc:Ignorable="w14 w15 w16se wp14">
+  <w:endnote w:type="separator" w:id="-1">
+    <w:p>
+      <w:pPr>
+        <w:spacing w:after="0" w:line="240" w:lineRule="auto"/>
+      </w:pPr>
+      <w:r>
+        <w:separator/>
+      </w:r>
+    </w:p>
+  </w:endnote>
+  <w:endnote w:type="continuationSeparator" w:id="0">
+    <w:p>
+      <w:pPr>
+        <w:spacing w:after="0" w:line="240" w:lineRule="auto"/>
+      </w:pPr>
+      <w:r>
+        <w:continuationSeparator/>
+      </w:r>
+    </w:p>
+  </w:endnote>
+</w:endnotes>
+</file>
+
+<file path=word/footer1.xml><?xml version="1.0" encoding="utf-8"?>
+<w:ftr xmlns:wpc="http://schemas.microsoft.com/office/word/2010/wordprocessingCanvas" xmlns:cx="http://schemas.microsoft.com/office/drawing/2014/chartex" xmlns:cx1="http://schemas.microsoft.com/office/drawing/2015/9/8/chartex" xmlns:mc="http://schemas.openxmlformats.org/markup-compatibility/2006" xmlns:o="urn:schemas-microsoft-com:office:office" xmlns:r="http://schemas.openxmlformats.org/officeDocument/2006/relationships" xmlns:m="http://schemas.openxmlformats.org/officeDocument/2006/math" xmlns:v="urn:schemas-microsoft-com:vml" xmlns:wp14="http://schemas.microsoft.com/office/word/2010/wordprocessingDrawing" xmlns:wp="http://schemas.openxmlformats.org/drawingml/2006/wordprocessingDrawing" xmlns:w10="urn:schemas-microsoft-com:office:word" xmlns:w="http://schemas.openxmlformats.org/wordprocessingml/2006/main" xmlns:w14="http://schemas.microsoft.com/office/word/2010/wordml" xmlns:w15="http://schemas.microsoft.com/office/word/2012/wordml" xmlns:w16se="http://schemas.microsoft.com/office/word/2015/wordml/symex" xmlns:wpg="http://schemas.microsoft.com/office/word/2010/wordprocessingGroup" xmlns:wpi="http://schemas.microsoft.com/office/word/2010/wordprocessingInk" xmlns:wne="http://schemas.microsoft.com/office/word/2006/wordml" xmlns:wps="http://schemas.microsoft.com/office/word/2010/wordprocessingShape" mc:Ignorable="w14 w15 w16se wp14">
+  <w:p>
+    <w:pPr>
+      <w:pStyle w:val="Pieddepage"/>
+    </w:pPr>
+  </w:p>
+</w:ftr>
+</file>
+
+<file path=word/footer2.xml><?xml version="1.0" encoding="utf-8"?>
+<w:ftr xmlns:wpc="http://schemas.microsoft.com/office/word/2010/wordprocessingCanvas" xmlns:cx="http://schemas.microsoft.com/office/drawing/2014/chartex" xmlns:cx1="http://schemas.microsoft.com/office/drawing/2015/9/8/chartex" xmlns:mc="http://schemas.openxmlformats.org/markup-compatibility/2006" xmlns:o="urn:schemas-microsoft-com:office:office" xmlns:r="http://schemas.openxmlformats.org/officeDocument/2006/relationships" xmlns:m="http://schemas.openxmlformats.org/officeDocument/2006/math" xmlns:v="urn:schemas-microsoft-com:vml" xmlns:wp14="http://schemas.microsoft.com/office/word/2010/wordprocessingDrawing" xmlns:wp="http://schemas.openxmlformats.org/drawingml/2006/wordprocessingDrawing" xmlns:w10="urn:schemas-microsoft-com:office:word" xmlns:w="http://schemas.openxmlformats.org/wordprocessingml/2006/main" xmlns:w14="http://schemas.microsoft.com/office/word/2010/wordml" xmlns:w15="http://schemas.microsoft.com/office/word/2012/wordml" xmlns:w16se="http://schemas.microsoft.com/office/word/2015/wordml/symex" xmlns:wpg="http://schemas.microsoft.com/office/word/2010/wordprocessingGroup" xmlns:wpi="http://schemas.microsoft.com/office/word/2010/wordprocessingInk" xmlns:wne="http://schemas.microsoft.com/office/word/2006/wordml" xmlns:wps="http://schemas.microsoft.com/office/word/2010/wordprocessingShape" mc:Ignorable="w14 w15 w16se wp14">
+  <w:p>
+    <w:pPr>
+      <w:pStyle w:val="Pieddepage"/>
+    </w:pPr>
+  </w:p>
+</w:ftr>
+</file>
+
+<file path=word/footer3.xml><?xml version="1.0" encoding="utf-8"?>
+<w:ftr xmlns:wpc="http://schemas.microsoft.com/office/word/2010/wordprocessingCanvas" xmlns:cx="http://schemas.microsoft.com/office/drawing/2014/chartex" xmlns:cx1="http://schemas.microsoft.com/office/drawing/2015/9/8/chartex" xmlns:mc="http://schemas.openxmlformats.org/markup-compatibility/2006" xmlns:o="urn:schemas-microsoft-com:office:office" xmlns:r="http://schemas.openxmlformats.org/officeDocument/2006/relationships" xmlns:m="http://schemas.openxmlformats.org/officeDocument/2006/math" xmlns:v="urn:schemas-microsoft-com:vml" xmlns:wp14="http://schemas.microsoft.com/office/word/2010/wordprocessingDrawing" xmlns:wp="http://schemas.openxmlformats.org/drawingml/2006/wordprocessingDrawing" xmlns:w10="urn:schemas-microsoft-com:office:word" xmlns:w="http://schemas.openxmlformats.org/wordprocessingml/2006/main" xmlns:w14="http://schemas.microsoft.com/office/word/2010/wordml" xmlns:w15="http://schemas.microsoft.com/office/word/2012/wordml" xmlns:w16se="http://schemas.microsoft.com/office/word/2015/wordml/symex" xmlns:wpg="http://schemas.microsoft.com/office/word/2010/wordprocessingGroup" xmlns:wpi="http://schemas.microsoft.com/office/word/2010/wordprocessingInk" xmlns:wne="http://schemas.microsoft.com/office/word/2006/wordml" xmlns:wps="http://schemas.microsoft.com/office/word/2010/wordprocessingShape" mc:Ignorable="w14 w15 w16se wp14">
+  <w:p>
+    <w:pPr>
+      <w:pStyle w:val="Pieddepage"/>
+    </w:pPr>
+  </w:p>
+</w:ftr>
+</file>
+
+<file path=word/footnotes.xml><?xml version="1.0" encoding="utf-8"?>
+<w:footnotes xmlns:wpc="http://schemas.microsoft.com/office/word/2010/wordprocessingCanvas" xmlns:cx="http://schemas.microsoft.com/office/drawing/2014/chartex" xmlns:cx1="http://schemas.microsoft.com/office/drawing/2015/9/8/chartex" xmlns:mc="http://schemas.openxmlformats.org/markup-compatibility/2006" xmlns:o="urn:schemas-microsoft-com:office:office" xmlns:r="http://schemas.openxmlformats.org/officeDocument/2006/relationships" xmlns:m="http://schemas.openxmlformats.org/officeDocument/2006/math" xmlns:v="urn:schemas-microsoft-com:vml" xmlns:wp14="http://schemas.microsoft.com/office/word/2010/wordprocessingDrawing" xmlns:wp="http://schemas.openxmlformats.org/drawingml/2006/wordprocessingDrawing" xmlns:w10="urn:schemas-microsoft-com:office:word" xmlns:w="http://schemas.openxmlformats.org/wordprocessingml/2006/main" xmlns:w14="http://schemas.microsoft.com/office/word/2010/wordml" xmlns:w15="http://schemas.microsoft.com/office/word/2012/wordml" xmlns:w16se="http://schemas.microsoft.com/office/word/2015/wordml/symex" xmlns:wpg="http://schemas.microsoft.com/office/word/2010/wordprocessingGroup" xmlns:wpi="http://schemas.microsoft.com/office/word/2010/wordprocessingInk" xmlns:wne="http://schemas.microsoft.com/office/word/2006/wordml" xmlns:wps="http://schemas.microsoft.com/office/word/2010/wordprocessingShape" mc:Ignorable="w14 w15 w16se wp14">
+  <w:footnote w:type="separator" w:id="-1">
+    <w:p>
+      <w:pPr>
+        <w:spacing w:after="0" w:line="240" w:lineRule="auto"/>
+      </w:pPr>
+      <w:r>
+        <w:separator/>
+      </w:r>
+    </w:p>
+  </w:footnote>
+  <w:footnote w:type="continuationSeparator" w:id="0">
+    <w:p>
+      <w:pPr>
+        <w:spacing w:after="0" w:line="240" w:lineRule="auto"/>
+      </w:pPr>
+      <w:r>
+        <w:continuationSeparator/>
+      </w:r>
+    </w:p>
+  </w:footnote>
+</w:footnotes>
+</file>
+
+<file path=word/header1.xml><?xml version="1.0" encoding="utf-8"?>
+<w:hdr xmlns:wpc="http://schemas.microsoft.com/office/word/2010/wordprocessingCanvas" xmlns:cx="http://schemas.microsoft.com/office/drawing/2014/chartex" xmlns:cx1="http://schemas.microsoft.com/office/drawing/2015/9/8/chartex" xmlns:mc="http://schemas.openxmlformats.org/markup-compatibility/2006" xmlns:o="urn:schemas-microsoft-com:office:office" xmlns:r="http://schemas.openxmlformats.org/officeDocument/2006/relationships" xmlns:m="http://schemas.openxmlformats.org/officeDocument/2006/math" xmlns:v="urn:schemas-microsoft-com:vml" xmlns:wp14="http://schemas.microsoft.com/office/word/2010/wordprocessingDrawing" xmlns:wp="http://schemas.openxmlformats.org/drawingml/2006/wordprocessingDrawing" xmlns:w10="urn:schemas-microsoft-com:office:word" xmlns:w="http://schemas.openxmlformats.org/wordprocessingml/2006/main" xmlns:w14="http://schemas.microsoft.com/office/word/2010/wordml" xmlns:w15="http://schemas.microsoft.com/office/word/2012/wordml" xmlns:w16se="http://schemas.microsoft.com/office/word/2015/wordml/symex" xmlns:wpg="http://schemas.microsoft.com/office/word/2010/wordprocessingGroup" xmlns:wpi="http://schemas.microsoft.com/office/word/2010/wordprocessingInk" xmlns:wne="http://schemas.microsoft.com/office/word/2006/wordml" xmlns:wps="http://schemas.microsoft.com/office/word/2010/wordprocessingShape" mc:Ignorable="w14 w15 w16se wp14">
+  <w:p>
+    <w:pPr>
+      <w:pStyle w:val="En-tte"/>
+    </w:pPr>
+  </w:p>
+</w:hdr>
+</file>
+
+<file path=word/header2.xml><?xml version="1.0" encoding="utf-8"?>
+<w:hdr xmlns:wpc="http://schemas.microsoft.com/office/word/2010/wordprocessingCanvas" xmlns:cx="http://schemas.microsoft.com/office/drawing/2014/chartex" xmlns:cx1="http://schemas.microsoft.com/office/drawing/2015/9/8/chartex" xmlns:mc="http://schemas.openxmlformats.org/markup-compatibility/2006" xmlns:o="urn:schemas-microsoft-com:office:office" xmlns:r="http://schemas.openxmlformats.org/officeDocument/2006/relationships" xmlns:m="http://schemas.openxmlformats.org/officeDocument/2006/math" xmlns:v="urn:schemas-microsoft-com:vml" xmlns:wp14="http://schemas.microsoft.com/office/word/2010/wordprocessingDrawing" xmlns:wp="http://schemas.openxmlformats.org/drawingml/2006/wordprocessingDrawing" xmlns:w10="urn:schemas-microsoft-com:office:word" xmlns:w="http://schemas.openxmlformats.org/wordprocessingml/2006/main" xmlns:w14="http://schemas.microsoft.com/office/word/2010/wordml" xmlns:w15="http://schemas.microsoft.com/office/word/2012/wordml" xmlns:w16se="http://schemas.microsoft.com/office/word/2015/wordml/symex" xmlns:wpg="http://schemas.microsoft.com/office/word/2010/wordprocessingGroup" xmlns:wpi="http://schemas.microsoft.com/office/word/2010/wordprocessingInk" xmlns:wne="http://schemas.microsoft.com/office/word/2006/wordml" xmlns:wps="http://schemas.microsoft.com/office/word/2010/wordprocessingShape" mc:Ignorable="w14 w15 w16se wp14">
+  <w:p>
+    <w:pPr>
+      <w:pStyle w:val="En-tte"/>
+    </w:pPr>
+  </w:p>
+</w:hdr>
+</file>
+
+<file path=word/header3.xml><?xml version="1.0" encoding="utf-8"?>
+<w:hdr xmlns:wpc="http://schemas.microsoft.com/office/word/2010/wordprocessingCanvas" xmlns:cx="http://schemas.microsoft.com/office/drawing/2014/chartex" xmlns:cx1="http://schemas.microsoft.com/office/drawing/2015/9/8/chartex" xmlns:mc="http://schemas.openxmlformats.org/markup-compatibility/2006" xmlns:o="urn:schemas-microsoft-com:office:office" xmlns:r="http://schemas.openxmlformats.org/officeDocument/2006/relationships" xmlns:m="http://schemas.openxmlformats.org/officeDocument/2006/math" xmlns:v="urn:schemas-microsoft-com:vml" xmlns:wp14="http://schemas.microsoft.com/office/word/2010/wordprocessingDrawing" xmlns:wp="http://schemas.openxmlformats.org/drawingml/2006/wordprocessingDrawing" xmlns:w10="urn:schemas-microsoft-com:office:word" xmlns:w="http://schemas.openxmlformats.org/wordprocessingml/2006/main" xmlns:w14="http://schemas.microsoft.com/office/word/2010/wordml" xmlns:w15="http://schemas.microsoft.com/office/word/2012/wordml" xmlns:w16se="http://schemas.microsoft.com/office/word/2015/wordml/symex" xmlns:wpg="http://schemas.microsoft.com/office/word/2010/wordprocessingGroup" xmlns:wpi="http://schemas.microsoft.com/office/word/2010/wordprocessingInk" xmlns:wne="http://schemas.microsoft.com/office/word/2006/wordml" xmlns:wps="http://schemas.microsoft.com/office/word/2010/wordprocessingShape" mc:Ignorable="w14 w15 w16se wp14">
+  <w:p>
+    <w:pPr>
+      <w:pStyle w:val="En-tte"/>
+    </w:pPr>
+  </w:p>
+</w:hdr>
 </file>
 
 <file path=word/numbering.xml><?xml version="1.0" encoding="utf-8"?>
@@ -5879,6 +6429,50 @@
       <w:lang w:eastAsia="fr-FR"/>
     </w:rPr>
   </w:style>
+  <w:style w:type="paragraph" w:styleId="En-tte">
+    <w:name w:val="header"/>
+    <w:basedOn w:val="Normal"/>
+    <w:link w:val="En-tteCar"/>
+    <w:uiPriority w:val="99"/>
+    <w:unhideWhenUsed/>
+    <w:rsid w:val="00CE0FA5"/>
+    <w:pPr>
+      <w:tabs>
+        <w:tab w:val="center" w:pos="4536"/>
+        <w:tab w:val="right" w:pos="9072"/>
+      </w:tabs>
+      <w:spacing w:after="0" w:line="240" w:lineRule="auto"/>
+    </w:pPr>
+  </w:style>
+  <w:style w:type="character" w:customStyle="1" w:styleId="En-tteCar">
+    <w:name w:val="En-tête Car"/>
+    <w:basedOn w:val="Policepardfaut"/>
+    <w:link w:val="En-tte"/>
+    <w:uiPriority w:val="99"/>
+    <w:rsid w:val="00CE0FA5"/>
+  </w:style>
+  <w:style w:type="paragraph" w:styleId="Pieddepage">
+    <w:name w:val="footer"/>
+    <w:basedOn w:val="Normal"/>
+    <w:link w:val="PieddepageCar"/>
+    <w:uiPriority w:val="99"/>
+    <w:unhideWhenUsed/>
+    <w:rsid w:val="00CE0FA5"/>
+    <w:pPr>
+      <w:tabs>
+        <w:tab w:val="center" w:pos="4536"/>
+        <w:tab w:val="right" w:pos="9072"/>
+      </w:tabs>
+      <w:spacing w:after="0" w:line="240" w:lineRule="auto"/>
+    </w:pPr>
+  </w:style>
+  <w:style w:type="character" w:customStyle="1" w:styleId="PieddepageCar">
+    <w:name w:val="Pied de page Car"/>
+    <w:basedOn w:val="Policepardfaut"/>
+    <w:link w:val="Pieddepage"/>
+    <w:uiPriority w:val="99"/>
+    <w:rsid w:val="00CE0FA5"/>
+  </w:style>
 </w:styles>
 </file>
 
@@ -6148,7 +6742,7 @@
 </file>
 
 <file path=customXml/itemProps1.xml><?xml version="1.0" encoding="utf-8"?>
-<ds:datastoreItem xmlns:ds="http://schemas.openxmlformats.org/officeDocument/2006/customXml" ds:itemID="{1CC2C3C2-8DEB-41A2-BD33-D45D04EA5FB2}">
+<ds:datastoreItem xmlns:ds="http://schemas.openxmlformats.org/officeDocument/2006/customXml" ds:itemID="{62828102-A079-482F-B158-C501B64F6E35}">
   <ds:schemaRefs>
     <ds:schemaRef ds:uri="http://schemas.openxmlformats.org/officeDocument/2006/bibliography"/>
   </ds:schemaRefs>

</xml_diff>